<commit_message>
Added more to Report + SUS
</commit_message>
<xml_diff>
--- a/CSSD UI Evaluation report.docx
+++ b/CSSD UI Evaluation report.docx
@@ -2267,86 +2267,132 @@
       <w:pPr>
         <w:pStyle w:val="Heading1"/>
       </w:pPr>
-      <w:bookmarkStart w:id="13" w:name="_Toc476418620"/>
-      <w:bookmarkStart w:id="14" w:name="_Toc476418621"/>
+      <w:bookmarkStart w:id="13" w:name="_Toc476418621"/>
+      <w:bookmarkStart w:id="14" w:name="_Toc476418620"/>
       <w:r>
         <w:t>Ethical Considerations</w:t>
       </w:r>
+      <w:bookmarkEnd w:id="13"/>
+    </w:p>
+    <w:p>
+      <w:r>
+        <w:t>See Ethical Considerations document.</w:t>
+      </w:r>
+    </w:p>
+    <w:p>
+      <w:pPr>
+        <w:pStyle w:val="Heading1"/>
+      </w:pPr>
+      <w:r>
+        <w:t>Report on</w:t>
+      </w:r>
+      <w:r>
+        <w:t xml:space="preserve"> Evaluation</w:t>
+      </w:r>
       <w:bookmarkEnd w:id="14"/>
     </w:p>
     <w:p>
       <w:r>
-        <w:t>See Ethical Considerations document.</w:t>
+        <w:t xml:space="preserve">We conducted our evaluations in a train station so that we would be testing using the correct demographic for our system. The downside to this was that the people in train stations are extremely time conscious therefore are reluctant to take part in tests, or even when they do take part to take any real time in their consideration of the system. This was suitable because </w:t>
+      </w:r>
+      <w:r>
+        <w:t>this</w:t>
+      </w:r>
+      <w:r>
+        <w:t xml:space="preserve"> is the kind of pressure the system would have to hold up against but in terms of receiving feedback it was less than ideal.</w:t>
+      </w:r>
+    </w:p>
+    <w:p>
+      <w:r>
+        <w:t>During the UI evaluation, we tested our program with a</w:t>
+      </w:r>
+      <w:r>
+        <w:t xml:space="preserve"> variety of key demographics such as age and gender; as the system should be suitable for all users. </w:t>
+      </w:r>
+      <w:r>
+        <w:t>One thing that was commented across all the tests was that the system was simple, streamlined and consistent</w:t>
+      </w:r>
+      <w:r>
+        <w:t>, as represented by one of our subjects; (1:50 – YoungGuy.Mp4)</w:t>
+      </w:r>
+      <w:r>
+        <w:t xml:space="preserve">. </w:t>
+      </w:r>
+    </w:p>
+    <w:p>
+      <w:r>
+        <w:t xml:space="preserve">However, the Token Machine section of the program was considered complex due to its control scheme; we believe this was due to the lack of touch screen or dedicated keyboard layout which would inevitably be present in an actual real-world implementation. </w:t>
+      </w:r>
+      <w:r>
+        <w:t>We feel that it would make more sense for the GUI to have an arrow to progress you to the ne</w:t>
+      </w:r>
+      <w:r>
+        <w:t xml:space="preserve">xt stage, rather than using a keyboard; this is used on many of the Ticketing Machines available today. </w:t>
+      </w:r>
+    </w:p>
+    <w:p>
+      <w:r>
+        <w:t>Another comment was that the language selection worked well but that we must make sure that the translations are accurate as that can be a barrier to the usability of the system, this would also affect its adaptable nature and capability to be implemented in all environments; (5:00-OlderFemale.mp4).</w:t>
+      </w:r>
+    </w:p>
+    <w:p/>
+    <w:p>
+      <w:r>
+        <w:rPr>
+          <w:noProof/>
+          <w:lang w:eastAsia="en-GB"/>
+        </w:rPr>
+        <w:lastRenderedPageBreak/>
+        <w:drawing>
+          <wp:inline distT="0" distB="0" distL="0" distR="0" wp14:anchorId="4F801BEC" wp14:editId="0053C738">
+            <wp:extent cx="5731510" cy="4224655"/>
+            <wp:effectExtent l="0" t="0" r="2540" b="4445"/>
+            <wp:docPr id="1" name="Chart 1">
+              <a:extLst xmlns:a="http://schemas.openxmlformats.org/drawingml/2006/main">
+                <a:ext uri="{FF2B5EF4-FFF2-40B4-BE49-F238E27FC236}">
+                  <a16:creationId xmlns:a16="http://schemas.microsoft.com/office/drawing/2014/main" id="{00000000-0008-0000-0100-000005000000}"/>
+                </a:ext>
+              </a:extLst>
+            </wp:docPr>
+            <wp:cNvGraphicFramePr/>
+            <a:graphic xmlns:a="http://schemas.openxmlformats.org/drawingml/2006/main">
+              <a:graphicData uri="http://schemas.openxmlformats.org/drawingml/2006/chart">
+                <c:chart xmlns:c="http://schemas.openxmlformats.org/drawingml/2006/chart" xmlns:r="http://schemas.openxmlformats.org/officeDocument/2006/relationships" r:id="rId9"/>
+              </a:graphicData>
+            </a:graphic>
+          </wp:inline>
+        </w:drawing>
+      </w:r>
+    </w:p>
+    <w:p/>
+    <w:p>
+      <w:r>
+        <w:t xml:space="preserve">As can be seen by the SUS results shown in the above graph, </w:t>
+      </w:r>
+      <w:r>
+        <w:t xml:space="preserve">our results varied from between 60 and 82.5. As researched by Bangor et al., 2009, it is deemed above average if the result’s average is above 68. Our research resulted in an average of 71, indicating that our system scored above average; however, this does not mean it does not require improvements; as mentioned previously, the input mechanism needs redesigning / modifying. </w:t>
+      </w:r>
+    </w:p>
+    <w:p/>
+    <w:p>
+      <w:r>
+        <w:t>Overall, our research has concluded that the design is simplistic and easy to use, which the public liked; however, it does need some design concepts surrounding navigation updated.</w:t>
       </w:r>
     </w:p>
     <w:p>
       <w:pPr>
         <w:pStyle w:val="Heading1"/>
       </w:pPr>
-      <w:r>
-        <w:t>Report on</w:t>
-      </w:r>
-      <w:r>
-        <w:t xml:space="preserve"> Evaluation</w:t>
-      </w:r>
-      <w:bookmarkEnd w:id="13"/>
-    </w:p>
-    <w:p>
-      <w:r>
-        <w:t xml:space="preserve">We conducted our evaluations in a train station so that we would be testing using the correct demographic for our system. The downside to this was that the people in train stations are extremely time conscious therefore are reluctant to take part in tests, or even when they do take part to take any real time in their consideration of the system. This was suitable because </w:t>
-      </w:r>
-      <w:r>
-        <w:t>this</w:t>
-      </w:r>
-      <w:r>
-        <w:t xml:space="preserve"> is the kind of pressure the system would have to hold up against but in terms of receiving feedback it was less than ideal.</w:t>
-      </w:r>
-    </w:p>
-    <w:p>
-      <w:r>
-        <w:t>During the UI evaluation, we tested our program with a</w:t>
-      </w:r>
-      <w:r>
-        <w:t xml:space="preserve"> variety of key demographics such as age and gender; as the system should be suitable for all users. </w:t>
-      </w:r>
-      <w:r>
-        <w:t>One thing that was commented across all the tests was that the system was simple, streamlined and consistent</w:t>
-      </w:r>
-      <w:r>
-        <w:t>, as represented by one of our subjects; (1:50 – YoungGuy.Mp4)</w:t>
-      </w:r>
-      <w:r>
-        <w:t xml:space="preserve">. </w:t>
-      </w:r>
-    </w:p>
-    <w:p>
-      <w:r>
-        <w:t xml:space="preserve">However, the Token Machine section of the program was considered complex due to its control scheme; we believe this was due to the lack of touch screen or dedicated keyboard layout which would inevitably be present in an actual real-world implementation. </w:t>
-      </w:r>
-      <w:r>
-        <w:t>We feel that it would make more sense for the GUI to have an arrow to progress you to the ne</w:t>
-      </w:r>
-      <w:r>
-        <w:t xml:space="preserve">xt stage, rather than using a keyboard; this is used on many of the Ticketing Machines available today. </w:t>
-      </w:r>
-    </w:p>
-    <w:p>
-      <w:r>
-        <w:t>Another comment was that the language selection worked well but that we must make sure that the translations are accurate as that can be a barrier to the usability of the system, this would also affect its adaptable nature and capability to be implemented in all environments; (5:00-OlderFemale.mp4).</w:t>
-      </w:r>
-      <w:bookmarkStart w:id="15" w:name="_GoBack"/>
+      <w:bookmarkStart w:id="15" w:name="_Toc476418622"/>
+      <w:r>
+        <w:t>Re-Design Suggestions</w:t>
+      </w:r>
       <w:bookmarkEnd w:id="15"/>
     </w:p>
-    <w:p/>
-    <w:p>
-      <w:pPr>
-        <w:pStyle w:val="Heading1"/>
-      </w:pPr>
-      <w:bookmarkStart w:id="16" w:name="_Toc476418622"/>
-      <w:r>
-        <w:t>Re-Design Suggestions</w:t>
-      </w:r>
-      <w:bookmarkEnd w:id="16"/>
+    <w:p>
+      <w:r>
+        <w:t xml:space="preserve">We believe that should the system be redesigned, it should incorporate an on-board keyboard and use touch screen capabilities for all actions. Therefore, there should be a button (possibly in the shape of an arrow) that allows you to progress onto the next screen; rather than using a physical enter key as the current design. This would simplify the design and provide a input technique similar to tablet computers which majority of the population use. </w:t>
+      </w:r>
     </w:p>
     <w:p>
       <w:pPr>
@@ -2355,9 +2401,8 @@
           <w:szCs w:val="2"/>
         </w:rPr>
       </w:pPr>
-      <w:r>
-        <w:t>Nothing – We are Gods among men</w:t>
-      </w:r>
+      <w:bookmarkStart w:id="16" w:name="_GoBack"/>
+      <w:bookmarkEnd w:id="16"/>
     </w:p>
     <w:sectPr>
       <w:pgSz w:w="11906" w:h="16838"/>
@@ -3051,7 +3096,6 @@
   <w:style w:type="character" w:default="1" w:styleId="DefaultParagraphFont">
     <w:name w:val="Default Paragraph Font"/>
     <w:uiPriority w:val="1"/>
-    <w:semiHidden/>
     <w:unhideWhenUsed/>
   </w:style>
   <w:style w:type="table" w:default="1" w:styleId="TableNormal">
@@ -3268,6 +3312,175 @@
 </w:styles>
 </file>
 
+<file path=word/charts/chart1.xml><?xml version="1.0" encoding="utf-8"?>
+<c:chartSpace xmlns:c="http://schemas.openxmlformats.org/drawingml/2006/chart" xmlns:a="http://schemas.openxmlformats.org/drawingml/2006/main" xmlns:r="http://schemas.openxmlformats.org/officeDocument/2006/relationships" xmlns:c16r2="http://schemas.microsoft.com/office/drawing/2015/06/chart">
+  <c:date1904 val="0"/>
+  <c:lang val="en-US"/>
+  <c:roundedCorners val="0"/>
+  <mc:AlternateContent xmlns:mc="http://schemas.openxmlformats.org/markup-compatibility/2006">
+    <mc:Choice xmlns:c14="http://schemas.microsoft.com/office/drawing/2007/8/2/chart" Requires="c14">
+      <c14:style val="118"/>
+    </mc:Choice>
+    <mc:Fallback>
+      <c:style val="18"/>
+    </mc:Fallback>
+  </mc:AlternateContent>
+  <c:chart>
+    <c:autoTitleDeleted val="0"/>
+    <c:plotArea>
+      <c:layout/>
+      <c:scatterChart>
+        <c:scatterStyle val="lineMarker"/>
+        <c:varyColors val="0"/>
+        <c:ser>
+          <c:idx val="0"/>
+          <c:order val="0"/>
+          <c:xVal>
+            <c:numRef>
+              <c:f>'Average across all participants'!$F$1:$F$11</c:f>
+              <c:numCache>
+                <c:formatCode>General</c:formatCode>
+                <c:ptCount val="11"/>
+                <c:pt idx="0">
+                  <c:v>0</c:v>
+                </c:pt>
+                <c:pt idx="1">
+                  <c:v>10</c:v>
+                </c:pt>
+                <c:pt idx="2">
+                  <c:v>20</c:v>
+                </c:pt>
+                <c:pt idx="3">
+                  <c:v>30</c:v>
+                </c:pt>
+                <c:pt idx="4">
+                  <c:v>40</c:v>
+                </c:pt>
+                <c:pt idx="5">
+                  <c:v>50</c:v>
+                </c:pt>
+                <c:pt idx="6">
+                  <c:v>60</c:v>
+                </c:pt>
+                <c:pt idx="7">
+                  <c:v>70</c:v>
+                </c:pt>
+                <c:pt idx="8">
+                  <c:v>80</c:v>
+                </c:pt>
+                <c:pt idx="9">
+                  <c:v>90</c:v>
+                </c:pt>
+                <c:pt idx="10">
+                  <c:v>100</c:v>
+                </c:pt>
+              </c:numCache>
+            </c:numRef>
+          </c:xVal>
+          <c:yVal>
+            <c:numRef>
+              <c:f>'Average across all participants'!$G$1:$G$11</c:f>
+              <c:numCache>
+                <c:formatCode>General</c:formatCode>
+                <c:ptCount val="11"/>
+                <c:pt idx="0">
+                  <c:v>0</c:v>
+                </c:pt>
+                <c:pt idx="1">
+                  <c:v>0</c:v>
+                </c:pt>
+                <c:pt idx="2">
+                  <c:v>0</c:v>
+                </c:pt>
+                <c:pt idx="3">
+                  <c:v>0</c:v>
+                </c:pt>
+                <c:pt idx="4">
+                  <c:v>0</c:v>
+                </c:pt>
+                <c:pt idx="5">
+                  <c:v>0</c:v>
+                </c:pt>
+                <c:pt idx="6">
+                  <c:v>1</c:v>
+                </c:pt>
+                <c:pt idx="7">
+                  <c:v>1</c:v>
+                </c:pt>
+                <c:pt idx="8">
+                  <c:v>1</c:v>
+                </c:pt>
+                <c:pt idx="9">
+                  <c:v>1</c:v>
+                </c:pt>
+                <c:pt idx="10">
+                  <c:v>0</c:v>
+                </c:pt>
+              </c:numCache>
+            </c:numRef>
+          </c:yVal>
+          <c:smooth val="0"/>
+          <c:extLst>
+            <c:ext xmlns:c16="http://schemas.microsoft.com/office/drawing/2014/chart" uri="{C3380CC4-5D6E-409C-BE32-E72D297353CC}">
+              <c16:uniqueId val="{00000000-97DF-4DBC-B1ED-DC538A9B6C0D}"/>
+            </c:ext>
+          </c:extLst>
+        </c:ser>
+        <c:dLbls>
+          <c:showLegendKey val="0"/>
+          <c:showVal val="0"/>
+          <c:showCatName val="0"/>
+          <c:showSerName val="0"/>
+          <c:showPercent val="0"/>
+          <c:showBubbleSize val="0"/>
+        </c:dLbls>
+        <c:axId val="53608832"/>
+        <c:axId val="53610368"/>
+      </c:scatterChart>
+      <c:valAx>
+        <c:axId val="53608832"/>
+        <c:scaling>
+          <c:orientation val="minMax"/>
+          <c:max val="100"/>
+        </c:scaling>
+        <c:delete val="0"/>
+        <c:axPos val="b"/>
+        <c:numFmt formatCode="General" sourceLinked="1"/>
+        <c:majorTickMark val="out"/>
+        <c:minorTickMark val="none"/>
+        <c:tickLblPos val="nextTo"/>
+        <c:crossAx val="53610368"/>
+        <c:crosses val="autoZero"/>
+        <c:crossBetween val="midCat"/>
+      </c:valAx>
+      <c:valAx>
+        <c:axId val="53610368"/>
+        <c:scaling>
+          <c:orientation val="minMax"/>
+          <c:max val="10"/>
+        </c:scaling>
+        <c:delete val="0"/>
+        <c:axPos val="l"/>
+        <c:majorGridlines/>
+        <c:numFmt formatCode="General" sourceLinked="1"/>
+        <c:majorTickMark val="out"/>
+        <c:minorTickMark val="none"/>
+        <c:tickLblPos val="nextTo"/>
+        <c:crossAx val="53608832"/>
+        <c:crosses val="autoZero"/>
+        <c:crossBetween val="midCat"/>
+      </c:valAx>
+    </c:plotArea>
+    <c:plotVisOnly val="1"/>
+    <c:dispBlanksAs val="gap"/>
+    <c:showDLblsOverMax val="0"/>
+  </c:chart>
+  <c:externalData r:id="rId1">
+    <c:autoUpdate val="0"/>
+  </c:externalData>
+</c:chartSpace>
+</file>
+
 <file path=word/glossary/document.xml><?xml version="1.0" encoding="utf-8"?>
 <w:glossaryDocument xmlns:wpc="http://schemas.microsoft.com/office/word/2010/wordprocessingCanvas" xmlns:cx="http://schemas.microsoft.com/office/drawing/2014/chartex" xmlns:cx1="http://schemas.microsoft.com/office/drawing/2015/9/8/chartex" xmlns:cx2="http://schemas.microsoft.com/office/drawing/2015/10/21/chartex" xmlns:cx3="http://schemas.microsoft.com/office/drawing/2016/5/9/chartex" xmlns:cx4="http://schemas.microsoft.com/office/drawing/2016/5/10/chartex" xmlns:cx5="http://schemas.microsoft.com/office/drawing/2016/5/11/chartex" xmlns:mc="http://schemas.openxmlformats.org/markup-compatibility/2006" xmlns:o="urn:schemas-microsoft-com:office:office" xmlns:r="http://schemas.openxmlformats.org/officeDocument/2006/relationships" xmlns:m="http://schemas.openxmlformats.org/officeDocument/2006/math" xmlns:v="urn:schemas-microsoft-com:vml" xmlns:wp14="http://schemas.microsoft.com/office/word/2010/wordprocessingDrawing" xmlns:wp="http://schemas.openxmlformats.org/drawingml/2006/wordprocessingDrawing" xmlns:w10="urn:schemas-microsoft-com:office:word" xmlns:w="http://schemas.openxmlformats.org/wordprocessingml/2006/main" xmlns:w14="http://schemas.microsoft.com/office/word/2010/wordml" xmlns:w15="http://schemas.microsoft.com/office/word/2012/wordml" xmlns:w16se="http://schemas.microsoft.com/office/word/2015/wordml/symex" xmlns:wpg="http://schemas.microsoft.com/office/word/2010/wordprocessingGroup" xmlns:wpi="http://schemas.microsoft.com/office/word/2010/wordprocessingInk" xmlns:wne="http://schemas.microsoft.com/office/word/2006/wordml" xmlns:wps="http://schemas.microsoft.com/office/word/2010/wordprocessingShape" mc:Ignorable="w14 w15 w16se wp14">
   <w:docParts>
@@ -3371,6 +3584,7 @@
   <w:rsids>
     <w:rsidRoot w:val="00E86413"/>
     <w:rsid w:val="002929CF"/>
+    <w:rsid w:val="00416828"/>
     <w:rsid w:val="005E7E09"/>
     <w:rsid w:val="00E86413"/>
   </w:rsids>
@@ -4156,7 +4370,7 @@
 </file>
 
 <file path=customXml/itemProps2.xml><?xml version="1.0" encoding="utf-8"?>
-<ds:datastoreItem xmlns:ds="http://schemas.openxmlformats.org/officeDocument/2006/customXml" ds:itemID="{DE9EDE50-0F4D-48F3-95D7-56270DB5F594}">
+<ds:datastoreItem xmlns:ds="http://schemas.openxmlformats.org/officeDocument/2006/customXml" ds:itemID="{166FAAE6-5F08-4A3A-ABAF-8343CB461C8B}">
   <ds:schemaRefs>
     <ds:schemaRef ds:uri="http://schemas.openxmlformats.org/officeDocument/2006/bibliography"/>
   </ds:schemaRefs>

</xml_diff>